<commit_message>
Whats that gift - answers
</commit_message>
<xml_diff>
--- a/whats_that_gift/docs/ISCEV 2020 OLYMPICS-Gifts ID Form-Captains.docx
+++ b/whats_that_gift/docs/ISCEV 2020 OLYMPICS-Gifts ID Form-Captains.docx
@@ -1,6 +1,6 @@
 
 <file path=word/document.xml><?xml version="1.0" encoding="utf-8"?>
-<w:document xmlns:wpc="http://schemas.microsoft.com/office/word/2010/wordprocessingCanvas" xmlns:cx="http://schemas.microsoft.com/office/drawing/2014/chartex" xmlns:cx1="http://schemas.microsoft.com/office/drawing/2015/9/8/chartex" xmlns:cx2="http://schemas.microsoft.com/office/drawing/2015/10/21/chartex" xmlns:cx3="http://schemas.microsoft.com/office/drawing/2016/5/9/chartex" xmlns:cx4="http://schemas.microsoft.com/office/drawing/2016/5/10/chartex" xmlns:cx5="http://schemas.microsoft.com/office/drawing/2016/5/11/chartex" xmlns:cx6="http://schemas.microsoft.com/office/drawing/2016/5/12/chartex" xmlns:cx7="http://schemas.microsoft.com/office/drawing/2016/5/13/chartex" xmlns:cx8="http://schemas.microsoft.com/office/drawing/2016/5/14/chartex" xmlns:mc="http://schemas.openxmlformats.org/markup-compatibility/2006" xmlns:aink="http://schemas.microsoft.com/office/drawing/2016/ink" xmlns:am3d="http://schemas.microsoft.com/office/drawing/2017/model3d" xmlns:o="urn:schemas-microsoft-com:office:office" xmlns:r="http://schemas.openxmlformats.org/officeDocument/2006/relationships" xmlns:m="http://schemas.openxmlformats.org/officeDocument/2006/math" xmlns:v="urn:schemas-microsoft-com:vml" xmlns:wp14="http://schemas.microsoft.com/office/word/2010/wordprocessingDrawing" xmlns:wp="http://schemas.openxmlformats.org/drawingml/2006/wordprocessingDrawing" xmlns:w10="urn:schemas-microsoft-com:office:word" xmlns:w="http://schemas.openxmlformats.org/wordprocessingml/2006/main" xmlns:w14="http://schemas.microsoft.com/office/word/2010/wordml" xmlns:w15="http://schemas.microsoft.com/office/word/2012/wordml" xmlns:w16cex="http://schemas.microsoft.com/office/word/2018/wordml/cex" xmlns:w16cid="http://schemas.microsoft.com/office/word/2016/wordml/cid" xmlns:w16="http://schemas.microsoft.com/office/word/2018/wordml" xmlns:w16se="http://schemas.microsoft.com/office/word/2015/wordml/symex" xmlns:wpg="http://schemas.microsoft.com/office/word/2010/wordprocessingGroup" xmlns:wpi="http://schemas.microsoft.com/office/word/2010/wordprocessingInk" xmlns:wne="http://schemas.microsoft.com/office/word/2006/wordml" xmlns:wps="http://schemas.microsoft.com/office/word/2010/wordprocessingShape" mc:Ignorable="w14 w15 w16se w16cid w16 w16cex wp14">
+<w:document xmlns:wpc="http://schemas.microsoft.com/office/word/2010/wordprocessingCanvas" xmlns:cx="http://schemas.microsoft.com/office/drawing/2014/chartex" xmlns:cx1="http://schemas.microsoft.com/office/drawing/2015/9/8/chartex" xmlns:mc="http://schemas.openxmlformats.org/markup-compatibility/2006" xmlns:o="urn:schemas-microsoft-com:office:office" xmlns:r="http://schemas.openxmlformats.org/officeDocument/2006/relationships" xmlns:m="http://schemas.openxmlformats.org/officeDocument/2006/math" xmlns:v="urn:schemas-microsoft-com:vml" xmlns:wp14="http://schemas.microsoft.com/office/word/2010/wordprocessingDrawing" xmlns:wp="http://schemas.openxmlformats.org/drawingml/2006/wordprocessingDrawing" xmlns:w10="urn:schemas-microsoft-com:office:word" xmlns:w="http://schemas.openxmlformats.org/wordprocessingml/2006/main" xmlns:w14="http://schemas.microsoft.com/office/word/2010/wordml" xmlns:w15="http://schemas.microsoft.com/office/word/2012/wordml" xmlns:w16se="http://schemas.microsoft.com/office/word/2015/wordml/symex" xmlns:wpg="http://schemas.microsoft.com/office/word/2010/wordprocessingGroup" xmlns:wpi="http://schemas.microsoft.com/office/word/2010/wordprocessingInk" xmlns:wne="http://schemas.microsoft.com/office/word/2006/wordml" xmlns:wps="http://schemas.microsoft.com/office/word/2010/wordprocessingShape" mc:Ignorable="w14 w15 w16se wp14">
   <w:body>
     <w:p>
       <w:pPr>
@@ -15,6 +15,7 @@
       <w:r>
         <w:rPr>
           <w:noProof/>
+          <w:lang w:eastAsia="en-CA"/>
         </w:rPr>
         <w:drawing>
           <wp:anchor distT="0" distB="0" distL="114300" distR="114300" simplePos="0" relativeHeight="251658240" behindDoc="1" locked="0" layoutInCell="1" allowOverlap="1" wp14:anchorId="6ACAA92D" wp14:editId="7904D7B7">
@@ -272,6 +273,9 @@
               <w:pStyle w:val="NoSpacing"/>
               <w:jc w:val="center"/>
             </w:pPr>
+            <w:r>
+              <w:t>A</w:t>
+            </w:r>
           </w:p>
         </w:tc>
       </w:tr>
@@ -299,6 +303,9 @@
               <w:pStyle w:val="NoSpacing"/>
               <w:jc w:val="center"/>
             </w:pPr>
+            <w:r>
+              <w:t>O</w:t>
+            </w:r>
           </w:p>
         </w:tc>
       </w:tr>
@@ -326,6 +333,9 @@
               <w:pStyle w:val="NoSpacing"/>
               <w:jc w:val="center"/>
             </w:pPr>
+            <w:r>
+              <w:t>U</w:t>
+            </w:r>
           </w:p>
         </w:tc>
       </w:tr>
@@ -353,6 +363,9 @@
               <w:pStyle w:val="NoSpacing"/>
               <w:jc w:val="center"/>
             </w:pPr>
+            <w:r>
+              <w:t>K</w:t>
+            </w:r>
           </w:p>
         </w:tc>
       </w:tr>
@@ -380,6 +393,9 @@
               <w:pStyle w:val="NoSpacing"/>
               <w:jc w:val="center"/>
             </w:pPr>
+            <w:r>
+              <w:t>P</w:t>
+            </w:r>
           </w:p>
         </w:tc>
       </w:tr>
@@ -407,6 +423,9 @@
               <w:pStyle w:val="NoSpacing"/>
               <w:jc w:val="center"/>
             </w:pPr>
+            <w:r>
+              <w:t>W</w:t>
+            </w:r>
           </w:p>
         </w:tc>
       </w:tr>
@@ -434,6 +453,9 @@
               <w:pStyle w:val="NoSpacing"/>
               <w:jc w:val="center"/>
             </w:pPr>
+            <w:r>
+              <w:t>M</w:t>
+            </w:r>
           </w:p>
         </w:tc>
       </w:tr>
@@ -461,6 +483,9 @@
               <w:pStyle w:val="NoSpacing"/>
               <w:jc w:val="center"/>
             </w:pPr>
+            <w:r>
+              <w:t>J</w:t>
+            </w:r>
           </w:p>
         </w:tc>
       </w:tr>
@@ -488,7 +513,13 @@
               <w:pStyle w:val="NoSpacing"/>
             </w:pPr>
             <w:r>
-              <w:t>A)                                                      B)</w:t>
+              <w:t xml:space="preserve">A)     </w:t>
+            </w:r>
+            <w:r>
+              <w:t>T</w:t>
+            </w:r>
+            <w:r>
+              <w:t xml:space="preserve">                                                B)</w:t>
             </w:r>
           </w:p>
         </w:tc>
@@ -517,6 +548,9 @@
               <w:pStyle w:val="NoSpacing"/>
               <w:jc w:val="center"/>
             </w:pPr>
+            <w:r>
+              <w:t>B</w:t>
+            </w:r>
           </w:p>
         </w:tc>
       </w:tr>
@@ -544,6 +578,11 @@
               <w:pStyle w:val="NoSpacing"/>
               <w:jc w:val="center"/>
             </w:pPr>
+            <w:r>
+              <w:t>M</w:t>
+            </w:r>
+            <w:bookmarkStart w:id="0" w:name="_GoBack"/>
+            <w:bookmarkEnd w:id="0"/>
           </w:p>
         </w:tc>
       </w:tr>
@@ -571,6 +610,9 @@
               <w:pStyle w:val="NoSpacing"/>
               <w:jc w:val="center"/>
             </w:pPr>
+            <w:r>
+              <w:t>Q</w:t>
+            </w:r>
           </w:p>
         </w:tc>
       </w:tr>
@@ -598,6 +640,9 @@
               <w:pStyle w:val="NoSpacing"/>
               <w:jc w:val="center"/>
             </w:pPr>
+            <w:r>
+              <w:t>I</w:t>
+            </w:r>
           </w:p>
         </w:tc>
       </w:tr>
@@ -625,6 +670,9 @@
               <w:pStyle w:val="NoSpacing"/>
               <w:jc w:val="center"/>
             </w:pPr>
+            <w:r>
+              <w:t>R</w:t>
+            </w:r>
           </w:p>
         </w:tc>
       </w:tr>
@@ -652,6 +700,9 @@
               <w:pStyle w:val="NoSpacing"/>
               <w:jc w:val="center"/>
             </w:pPr>
+            <w:r>
+              <w:t>S</w:t>
+            </w:r>
           </w:p>
         </w:tc>
       </w:tr>
@@ -679,6 +730,9 @@
               <w:pStyle w:val="NoSpacing"/>
               <w:jc w:val="center"/>
             </w:pPr>
+            <w:r>
+              <w:t>H</w:t>
+            </w:r>
           </w:p>
         </w:tc>
       </w:tr>
@@ -706,6 +760,9 @@
               <w:pStyle w:val="NoSpacing"/>
               <w:jc w:val="center"/>
             </w:pPr>
+            <w:r>
+              <w:t>N</w:t>
+            </w:r>
           </w:p>
         </w:tc>
       </w:tr>
@@ -733,6 +790,9 @@
               <w:pStyle w:val="NoSpacing"/>
               <w:jc w:val="center"/>
             </w:pPr>
+            <w:r>
+              <w:t>L</w:t>
+            </w:r>
           </w:p>
         </w:tc>
       </w:tr>
@@ -760,6 +820,9 @@
               <w:pStyle w:val="NoSpacing"/>
               <w:jc w:val="center"/>
             </w:pPr>
+            <w:r>
+              <w:t>G</w:t>
+            </w:r>
           </w:p>
         </w:tc>
       </w:tr>
@@ -787,6 +850,9 @@
               <w:pStyle w:val="NoSpacing"/>
               <w:jc w:val="center"/>
             </w:pPr>
+            <w:r>
+              <w:t>F</w:t>
+            </w:r>
           </w:p>
         </w:tc>
       </w:tr>
@@ -814,6 +880,9 @@
               <w:pStyle w:val="NoSpacing"/>
               <w:jc w:val="center"/>
             </w:pPr>
+            <w:r>
+              <w:t>D</w:t>
+            </w:r>
           </w:p>
         </w:tc>
       </w:tr>
@@ -841,6 +910,9 @@
               <w:pStyle w:val="NoSpacing"/>
               <w:jc w:val="center"/>
             </w:pPr>
+            <w:r>
+              <w:t>E</w:t>
+            </w:r>
           </w:p>
         </w:tc>
       </w:tr>
@@ -868,6 +940,9 @@
               <w:pStyle w:val="NoSpacing"/>
               <w:jc w:val="center"/>
             </w:pPr>
+            <w:r>
+              <w:t>W</w:t>
+            </w:r>
           </w:p>
         </w:tc>
       </w:tr>
@@ -895,6 +970,9 @@
               <w:pStyle w:val="NoSpacing"/>
               <w:jc w:val="center"/>
             </w:pPr>
+            <w:r>
+              <w:t>V</w:t>
+            </w:r>
           </w:p>
         </w:tc>
       </w:tr>
@@ -949,6 +1027,9 @@
               <w:pStyle w:val="NoSpacing"/>
               <w:jc w:val="center"/>
             </w:pPr>
+            <w:r>
+              <w:t>B</w:t>
+            </w:r>
           </w:p>
         </w:tc>
       </w:tr>
@@ -976,6 +1057,9 @@
               <w:pStyle w:val="NoSpacing"/>
               <w:jc w:val="center"/>
             </w:pPr>
+            <w:r>
+              <w:t>K</w:t>
+            </w:r>
           </w:p>
         </w:tc>
       </w:tr>
@@ -1030,6 +1114,9 @@
               <w:pStyle w:val="NoSpacing"/>
               <w:jc w:val="center"/>
             </w:pPr>
+            <w:r>
+              <w:t>T</w:t>
+            </w:r>
           </w:p>
         </w:tc>
       </w:tr>
@@ -1057,6 +1144,9 @@
               <w:pStyle w:val="NoSpacing"/>
               <w:jc w:val="center"/>
             </w:pPr>
+            <w:r>
+              <w:t>U</w:t>
+            </w:r>
           </w:p>
         </w:tc>
       </w:tr>
@@ -1084,6 +1174,9 @@
               <w:pStyle w:val="NoSpacing"/>
               <w:jc w:val="center"/>
             </w:pPr>
+            <w:r>
+              <w:t>C</w:t>
+            </w:r>
           </w:p>
         </w:tc>
       </w:tr>
@@ -1111,6 +1204,9 @@
               <w:pStyle w:val="NoSpacing"/>
               <w:jc w:val="center"/>
             </w:pPr>
+            <w:r>
+              <w:t>O</w:t>
+            </w:r>
           </w:p>
         </w:tc>
       </w:tr>
@@ -1138,6 +1234,9 @@
               <w:pStyle w:val="NoSpacing"/>
               <w:jc w:val="center"/>
             </w:pPr>
+            <w:r>
+              <w:t>N (Olympic helper)</w:t>
+            </w:r>
           </w:p>
         </w:tc>
       </w:tr>
@@ -1165,6 +1264,9 @@
               <w:pStyle w:val="NoSpacing"/>
               <w:jc w:val="center"/>
             </w:pPr>
+            <w:r>
+              <w:t>K</w:t>
+            </w:r>
           </w:p>
         </w:tc>
       </w:tr>
@@ -1192,6 +1294,9 @@
               <w:pStyle w:val="NoSpacing"/>
               <w:jc w:val="center"/>
             </w:pPr>
+            <w:r>
+              <w:t>O</w:t>
+            </w:r>
           </w:p>
         </w:tc>
       </w:tr>
@@ -1825,7 +1930,7 @@
 </file>
 
 <file path=word/styles.xml><?xml version="1.0" encoding="utf-8"?>
-<w:styles xmlns:mc="http://schemas.openxmlformats.org/markup-compatibility/2006" xmlns:r="http://schemas.openxmlformats.org/officeDocument/2006/relationships" xmlns:w="http://schemas.openxmlformats.org/wordprocessingml/2006/main" xmlns:w14="http://schemas.microsoft.com/office/word/2010/wordml" xmlns:w15="http://schemas.microsoft.com/office/word/2012/wordml" xmlns:w16cex="http://schemas.microsoft.com/office/word/2018/wordml/cex" xmlns:w16cid="http://schemas.microsoft.com/office/word/2016/wordml/cid" xmlns:w16="http://schemas.microsoft.com/office/word/2018/wordml" xmlns:w16se="http://schemas.microsoft.com/office/word/2015/wordml/symex" mc:Ignorable="w14 w15 w16se w16cid w16 w16cex">
+<w:styles xmlns:mc="http://schemas.openxmlformats.org/markup-compatibility/2006" xmlns:r="http://schemas.openxmlformats.org/officeDocument/2006/relationships" xmlns:w="http://schemas.openxmlformats.org/wordprocessingml/2006/main" xmlns:w14="http://schemas.microsoft.com/office/word/2010/wordml" xmlns:w15="http://schemas.microsoft.com/office/word/2012/wordml" xmlns:w16se="http://schemas.microsoft.com/office/word/2015/wordml/symex" mc:Ignorable="w14 w15 w16se">
   <w:docDefaults>
     <w:rPrDefault>
       <w:rPr>
@@ -1841,7 +1946,7 @@
       </w:pPr>
     </w:pPrDefault>
   </w:docDefaults>
-  <w:latentStyles w:defLockedState="0" w:defUIPriority="99" w:defSemiHidden="0" w:defUnhideWhenUsed="0" w:defQFormat="0" w:count="376">
+  <w:latentStyles w:defLockedState="0" w:defUIPriority="99" w:defSemiHidden="0" w:defUnhideWhenUsed="0" w:defQFormat="0" w:count="371">
     <w:lsdException w:name="Normal" w:uiPriority="0" w:qFormat="1"/>
     <w:lsdException w:name="heading 1" w:uiPriority="9" w:qFormat="1"/>
     <w:lsdException w:name="heading 2" w:semiHidden="1" w:uiPriority="9" w:unhideWhenUsed="1" w:qFormat="1"/>
@@ -2213,11 +2318,6 @@
     <w:lsdException w:name="List Table 5 Dark Accent 6" w:uiPriority="50"/>
     <w:lsdException w:name="List Table 6 Colorful Accent 6" w:uiPriority="51"/>
     <w:lsdException w:name="List Table 7 Colorful Accent 6" w:uiPriority="52"/>
-    <w:lsdException w:name="Mention" w:semiHidden="1" w:unhideWhenUsed="1"/>
-    <w:lsdException w:name="Smart Hyperlink" w:semiHidden="1" w:unhideWhenUsed="1"/>
-    <w:lsdException w:name="Hashtag" w:semiHidden="1" w:unhideWhenUsed="1"/>
-    <w:lsdException w:name="Unresolved Mention" w:semiHidden="1" w:unhideWhenUsed="1"/>
-    <w:lsdException w:name="Smart Link" w:semiHidden="1" w:unhideWhenUsed="1"/>
   </w:latentStyles>
   <w:style w:type="paragraph" w:default="1" w:styleId="Normal">
     <w:name w:val="Normal"/>

</xml_diff>